<commit_message>
-added base domain implementation.
</commit_message>
<xml_diff>
--- a/Задание.docx
+++ b/Задание.docx
@@ -4,70 +4,30 @@
   <w:body>
     <w:p>
       <w:pPr>
-        <w:spacing w:line="360" w:lineRule="auto"/>
+        <w:spacing w:line="276" w:lineRule="auto"/>
         <w:jc w:val="both"/>
         <w:rPr>
           <w:rFonts w:ascii="Times New Roman" w:hAnsi="Times New Roman" w:cs="Times New Roman"/>
-          <w:sz w:val="28"/>
-          <w:szCs w:val="28"/>
-        </w:rPr>
-      </w:pPr>
-      <w:r>
-        <w:rPr>
-          <w:rFonts w:ascii="Times New Roman" w:hAnsi="Times New Roman" w:cs="Times New Roman"/>
-          <w:sz w:val="28"/>
-          <w:szCs w:val="28"/>
-        </w:rPr>
-        <w:t>Задача: реализовать</w:t>
-      </w:r>
-      <w:r>
-        <w:rPr>
-          <w:rFonts w:ascii="Times New Roman" w:hAnsi="Times New Roman" w:cs="Times New Roman"/>
-          <w:sz w:val="28"/>
-          <w:szCs w:val="28"/>
-        </w:rPr>
-        <w:t xml:space="preserve"> </w:t>
-      </w:r>
-      <w:proofErr w:type="spellStart"/>
-      <w:r>
-        <w:rPr>
-          <w:rFonts w:ascii="Times New Roman" w:hAnsi="Times New Roman" w:cs="Times New Roman"/>
-          <w:sz w:val="28"/>
-          <w:szCs w:val="28"/>
-        </w:rPr>
-        <w:t>Web</w:t>
-      </w:r>
-      <w:proofErr w:type="spellEnd"/>
-      <w:r>
-        <w:rPr>
-          <w:rFonts w:ascii="Times New Roman" w:hAnsi="Times New Roman" w:cs="Times New Roman"/>
-          <w:sz w:val="28"/>
-          <w:szCs w:val="28"/>
-        </w:rPr>
-        <w:t xml:space="preserve"> API, REST-сервис по обмену валют используя </w:t>
-      </w:r>
-      <w:proofErr w:type="spellStart"/>
-      <w:r>
-        <w:rPr>
-          <w:rFonts w:ascii="Times New Roman" w:hAnsi="Times New Roman" w:cs="Times New Roman"/>
-          <w:sz w:val="28"/>
-          <w:szCs w:val="28"/>
-        </w:rPr>
-        <w:t>Swagger</w:t>
-      </w:r>
-      <w:proofErr w:type="spellEnd"/>
-      <w:r>
-        <w:rPr>
-          <w:rFonts w:ascii="Times New Roman" w:hAnsi="Times New Roman" w:cs="Times New Roman"/>
-          <w:sz w:val="28"/>
-          <w:szCs w:val="28"/>
-        </w:rPr>
-        <w:t xml:space="preserve">. </w:t>
+          <w:b/>
+          <w:bCs/>
+          <w:sz w:val="28"/>
+          <w:szCs w:val="28"/>
+        </w:rPr>
+      </w:pPr>
+      <w:r>
+        <w:rPr>
+          <w:rFonts w:ascii="Times New Roman" w:hAnsi="Times New Roman" w:cs="Times New Roman"/>
+          <w:b/>
+          <w:bCs/>
+          <w:sz w:val="28"/>
+          <w:szCs w:val="28"/>
+        </w:rPr>
+        <w:t xml:space="preserve">Задача: </w:t>
       </w:r>
     </w:p>
     <w:p>
       <w:pPr>
-        <w:spacing w:line="360" w:lineRule="auto"/>
+        <w:spacing w:line="276" w:lineRule="auto"/>
         <w:jc w:val="both"/>
         <w:rPr>
           <w:rFonts w:ascii="Times New Roman" w:hAnsi="Times New Roman" w:cs="Times New Roman"/>
@@ -81,31 +41,88 @@
           <w:sz w:val="28"/>
           <w:szCs w:val="28"/>
         </w:rPr>
-        <w:t xml:space="preserve"> • В рамках задания сервис не использует аутентификацию и авторизацию;</w:t>
+        <w:t>Р</w:t>
+      </w:r>
+      <w:r>
+        <w:rPr>
+          <w:rFonts w:ascii="Times New Roman" w:hAnsi="Times New Roman" w:cs="Times New Roman"/>
+          <w:sz w:val="28"/>
+          <w:szCs w:val="28"/>
+        </w:rPr>
+        <w:t>еализовать</w:t>
+      </w:r>
+      <w:r>
+        <w:rPr>
+          <w:rFonts w:ascii="Times New Roman" w:hAnsi="Times New Roman" w:cs="Times New Roman"/>
+          <w:sz w:val="28"/>
+          <w:szCs w:val="28"/>
+        </w:rPr>
+        <w:t xml:space="preserve"> </w:t>
+      </w:r>
+      <w:r>
+        <w:rPr>
+          <w:rFonts w:ascii="Times New Roman" w:hAnsi="Times New Roman" w:cs="Times New Roman"/>
+          <w:sz w:val="28"/>
+          <w:szCs w:val="28"/>
+        </w:rPr>
+        <w:t xml:space="preserve">REST-сервис </w:t>
+      </w:r>
+      <w:r>
+        <w:rPr>
+          <w:rFonts w:ascii="Times New Roman" w:hAnsi="Times New Roman" w:cs="Times New Roman"/>
+          <w:sz w:val="28"/>
+          <w:szCs w:val="28"/>
+        </w:rPr>
+        <w:t>для</w:t>
+      </w:r>
+      <w:r>
+        <w:rPr>
+          <w:rFonts w:ascii="Times New Roman" w:hAnsi="Times New Roman" w:cs="Times New Roman"/>
+          <w:sz w:val="28"/>
+          <w:szCs w:val="28"/>
+        </w:rPr>
+        <w:t xml:space="preserve"> </w:t>
+      </w:r>
+      <w:r>
+        <w:rPr>
+          <w:rFonts w:ascii="Times New Roman" w:hAnsi="Times New Roman" w:cs="Times New Roman"/>
+          <w:sz w:val="28"/>
+          <w:szCs w:val="28"/>
+        </w:rPr>
+        <w:t>работы с денежными счетами.</w:t>
       </w:r>
     </w:p>
     <w:p>
       <w:pPr>
-        <w:spacing w:line="360" w:lineRule="auto"/>
+        <w:spacing w:line="276" w:lineRule="auto"/>
         <w:jc w:val="both"/>
         <w:rPr>
           <w:rFonts w:ascii="Times New Roman" w:hAnsi="Times New Roman" w:cs="Times New Roman"/>
-          <w:sz w:val="28"/>
-          <w:szCs w:val="28"/>
-        </w:rPr>
-      </w:pPr>
-      <w:r>
-        <w:rPr>
-          <w:rFonts w:ascii="Times New Roman" w:hAnsi="Times New Roman" w:cs="Times New Roman"/>
-          <w:sz w:val="28"/>
-          <w:szCs w:val="28"/>
-        </w:rPr>
-        <w:t xml:space="preserve"> • В разрабатываемой системе можно создать неограниченное кол-во пользователей. Добавление пользователя производится через REST-API;</w:t>
+          <w:b/>
+          <w:bCs/>
+          <w:sz w:val="28"/>
+          <w:szCs w:val="28"/>
+        </w:rPr>
+      </w:pPr>
+      <w:r>
+        <w:rPr>
+          <w:rFonts w:ascii="Times New Roman" w:hAnsi="Times New Roman" w:cs="Times New Roman"/>
+          <w:b/>
+          <w:bCs/>
+          <w:sz w:val="28"/>
+          <w:szCs w:val="28"/>
+        </w:rPr>
+        <w:t>Общие положения:</w:t>
       </w:r>
     </w:p>
     <w:p>
       <w:pPr>
-        <w:spacing w:line="360" w:lineRule="auto"/>
+        <w:pStyle w:val="a3"/>
+        <w:numPr>
+          <w:ilvl w:val="0"/>
+          <w:numId w:val="2"/>
+        </w:numPr>
+        <w:spacing w:line="276" w:lineRule="auto"/>
         <w:jc w:val="both"/>
         <w:rPr>
           <w:rFonts w:ascii="Times New Roman" w:hAnsi="Times New Roman" w:cs="Times New Roman"/>
@@ -119,12 +136,17 @@
           <w:sz w:val="28"/>
           <w:szCs w:val="28"/>
         </w:rPr>
-        <w:t xml:space="preserve"> • У каждого пользователя есть денежный счет на каждую валюту в системе;</w:t>
+        <w:t>В рамках задания сервис использует аутентификацию и авторизацию;</w:t>
       </w:r>
     </w:p>
     <w:p>
       <w:pPr>
-        <w:spacing w:line="360" w:lineRule="auto"/>
+        <w:pStyle w:val="a3"/>
+        <w:numPr>
+          <w:ilvl w:val="0"/>
+          <w:numId w:val="2"/>
+        </w:numPr>
+        <w:spacing w:line="276" w:lineRule="auto"/>
         <w:jc w:val="both"/>
         <w:rPr>
           <w:rFonts w:ascii="Times New Roman" w:hAnsi="Times New Roman" w:cs="Times New Roman"/>
@@ -138,12 +160,73 @@
           <w:sz w:val="28"/>
           <w:szCs w:val="28"/>
         </w:rPr>
-        <w:t xml:space="preserve"> • Через REST-API можно изменять баланс указанного пользователя;</w:t>
+        <w:t xml:space="preserve">Пользователь </w:t>
+      </w:r>
+      <w:r>
+        <w:rPr>
+          <w:rFonts w:ascii="Times New Roman" w:hAnsi="Times New Roman" w:cs="Times New Roman"/>
+          <w:sz w:val="28"/>
+          <w:szCs w:val="28"/>
+        </w:rPr>
+        <w:t>мож</w:t>
+      </w:r>
+      <w:r>
+        <w:rPr>
+          <w:rFonts w:ascii="Times New Roman" w:hAnsi="Times New Roman" w:cs="Times New Roman"/>
+          <w:sz w:val="28"/>
+          <w:szCs w:val="28"/>
+        </w:rPr>
+        <w:t>ет</w:t>
+      </w:r>
+      <w:r>
+        <w:rPr>
+          <w:rFonts w:ascii="Times New Roman" w:hAnsi="Times New Roman" w:cs="Times New Roman"/>
+          <w:sz w:val="28"/>
+          <w:szCs w:val="28"/>
+        </w:rPr>
+        <w:t xml:space="preserve"> изменять баланс</w:t>
+      </w:r>
+      <w:r>
+        <w:rPr>
+          <w:rFonts w:ascii="Times New Roman" w:hAnsi="Times New Roman" w:cs="Times New Roman"/>
+          <w:sz w:val="28"/>
+          <w:szCs w:val="28"/>
+        </w:rPr>
+        <w:t xml:space="preserve"> </w:t>
+      </w:r>
+      <w:r>
+        <w:rPr>
+          <w:rFonts w:ascii="Times New Roman" w:hAnsi="Times New Roman" w:cs="Times New Roman"/>
+          <w:sz w:val="28"/>
+          <w:szCs w:val="28"/>
+        </w:rPr>
+        <w:t>(зачисляя и обналичивая деньги)</w:t>
+      </w:r>
+      <w:r>
+        <w:rPr>
+          <w:rFonts w:ascii="Times New Roman" w:hAnsi="Times New Roman" w:cs="Times New Roman"/>
+          <w:sz w:val="28"/>
+          <w:szCs w:val="28"/>
+        </w:rPr>
+        <w:t xml:space="preserve"> по указанному счету</w:t>
+      </w:r>
+      <w:r>
+        <w:rPr>
+          <w:rFonts w:ascii="Times New Roman" w:hAnsi="Times New Roman" w:cs="Times New Roman"/>
+          <w:sz w:val="28"/>
+          <w:szCs w:val="28"/>
+        </w:rPr>
+        <w:t>;</w:t>
       </w:r>
     </w:p>
     <w:p>
       <w:pPr>
-        <w:spacing w:line="360" w:lineRule="auto"/>
+        <w:pStyle w:val="a3"/>
+        <w:numPr>
+          <w:ilvl w:val="0"/>
+          <w:numId w:val="2"/>
+        </w:numPr>
+        <w:spacing w:line="276" w:lineRule="auto"/>
         <w:jc w:val="both"/>
         <w:rPr>
           <w:rFonts w:ascii="Times New Roman" w:hAnsi="Times New Roman" w:cs="Times New Roman"/>
@@ -157,12 +240,25 @@
           <w:sz w:val="28"/>
           <w:szCs w:val="28"/>
         </w:rPr>
-        <w:t xml:space="preserve"> • В системе можно создать неограниченное количество валют. Добавление валют производится через REST-API.  </w:t>
+        <w:t>В системе можно создать неограниченное количество валют</w:t>
+      </w:r>
+      <w:r>
+        <w:rPr>
+          <w:rFonts w:ascii="Times New Roman" w:hAnsi="Times New Roman" w:cs="Times New Roman"/>
+          <w:sz w:val="28"/>
+          <w:szCs w:val="28"/>
+        </w:rPr>
+        <w:t>;</w:t>
       </w:r>
     </w:p>
     <w:p>
       <w:pPr>
-        <w:spacing w:line="360" w:lineRule="auto"/>
+        <w:pStyle w:val="a3"/>
+        <w:numPr>
+          <w:ilvl w:val="0"/>
+          <w:numId w:val="2"/>
+        </w:numPr>
+        <w:spacing w:line="276" w:lineRule="auto"/>
         <w:jc w:val="both"/>
         <w:rPr>
           <w:rFonts w:ascii="Times New Roman" w:hAnsi="Times New Roman" w:cs="Times New Roman"/>
@@ -176,12 +272,28 @@
           <w:sz w:val="28"/>
           <w:szCs w:val="28"/>
         </w:rPr>
-        <w:t>Система обмена должна конвертировать сумму из первой валюты во вторую валюту по заданному курсу. Курс обмена всегда положительное число не равное нулю, является входным параметром. При конвертации со счета пользователя списывается введенная им сумма в первой валюте и зачисляется рассчитанная сумма во второй валюте с вычетом комиссии.  Комиссия рассчитывается как сумма полученной суммы во второй валюте умноженное на процент комиссии. Процент комиссии является входным параметром (по умолчанию равен 0,05%). Вызов функции обмена производится через REST-API.</w:t>
+        <w:t>Каждый пользователь может иметь</w:t>
+      </w:r>
+      <w:r>
+        <w:rPr>
+          <w:rFonts w:ascii="Times New Roman" w:hAnsi="Times New Roman" w:cs="Times New Roman"/>
+          <w:sz w:val="28"/>
+          <w:szCs w:val="28"/>
+        </w:rPr>
+        <w:t xml:space="preserve"> только</w:t>
+      </w:r>
+      <w:r>
+        <w:rPr>
+          <w:rFonts w:ascii="Times New Roman" w:hAnsi="Times New Roman" w:cs="Times New Roman"/>
+          <w:sz w:val="28"/>
+          <w:szCs w:val="28"/>
+        </w:rPr>
+        <w:t xml:space="preserve"> по одному счету в каждой валюте;</w:t>
       </w:r>
     </w:p>
     <w:p>
       <w:pPr>
-        <w:spacing w:line="360" w:lineRule="auto"/>
+        <w:spacing w:line="276" w:lineRule="auto"/>
         <w:jc w:val="both"/>
         <w:rPr>
           <w:rFonts w:ascii="Times New Roman" w:hAnsi="Times New Roman" w:cs="Times New Roman"/>
@@ -195,7 +307,568 @@
           <w:sz w:val="28"/>
           <w:szCs w:val="28"/>
         </w:rPr>
-        <w:t>Ваша задача: написать вышеуказанный сервис с следующими условиями: входные значения обязательно должны проходить валидацию на корректные значении в случае ошибки сообщать об этом в сообщении.</w:t>
+        <w:t xml:space="preserve">Система обмена должна </w:t>
+      </w:r>
+      <w:r>
+        <w:rPr>
+          <w:rFonts w:ascii="Times New Roman" w:hAnsi="Times New Roman" w:cs="Times New Roman"/>
+          <w:sz w:val="28"/>
+          <w:szCs w:val="28"/>
+        </w:rPr>
+        <w:t xml:space="preserve">переводить деньги с одного счета на другой при необходимости конвертируя </w:t>
+      </w:r>
+      <w:r>
+        <w:rPr>
+          <w:rFonts w:ascii="Times New Roman" w:hAnsi="Times New Roman" w:cs="Times New Roman"/>
+          <w:sz w:val="28"/>
+          <w:szCs w:val="28"/>
+        </w:rPr>
+        <w:t>из первой валюты во вторую валюту</w:t>
+      </w:r>
+      <w:r>
+        <w:rPr>
+          <w:rFonts w:ascii="Times New Roman" w:hAnsi="Times New Roman" w:cs="Times New Roman"/>
+          <w:sz w:val="28"/>
+          <w:szCs w:val="28"/>
+        </w:rPr>
+        <w:t xml:space="preserve"> по соответствующем</w:t>
+      </w:r>
+      <w:r>
+        <w:rPr>
+          <w:rFonts w:ascii="Times New Roman" w:hAnsi="Times New Roman" w:cs="Times New Roman"/>
+          <w:sz w:val="28"/>
+          <w:szCs w:val="28"/>
+        </w:rPr>
+        <w:t>у</w:t>
+      </w:r>
+      <w:r>
+        <w:rPr>
+          <w:rFonts w:ascii="Times New Roman" w:hAnsi="Times New Roman" w:cs="Times New Roman"/>
+          <w:sz w:val="28"/>
+          <w:szCs w:val="28"/>
+        </w:rPr>
+        <w:t xml:space="preserve"> курсу</w:t>
+      </w:r>
+      <w:r>
+        <w:rPr>
+          <w:rFonts w:ascii="Times New Roman" w:hAnsi="Times New Roman" w:cs="Times New Roman"/>
+          <w:sz w:val="28"/>
+          <w:szCs w:val="28"/>
+        </w:rPr>
+        <w:t xml:space="preserve">. </w:t>
+      </w:r>
+      <w:r>
+        <w:rPr>
+          <w:rFonts w:ascii="Times New Roman" w:hAnsi="Times New Roman" w:cs="Times New Roman"/>
+          <w:sz w:val="28"/>
+          <w:szCs w:val="28"/>
+        </w:rPr>
+        <w:t>Курс обмена всегда положительное число не равное нулю</w:t>
+      </w:r>
+      <w:r>
+        <w:rPr>
+          <w:rFonts w:ascii="Times New Roman" w:hAnsi="Times New Roman" w:cs="Times New Roman"/>
+          <w:sz w:val="28"/>
+          <w:szCs w:val="28"/>
+        </w:rPr>
+        <w:t>.</w:t>
+      </w:r>
+      <w:r>
+        <w:rPr>
+          <w:rFonts w:ascii="Times New Roman" w:hAnsi="Times New Roman" w:cs="Times New Roman"/>
+          <w:sz w:val="28"/>
+          <w:szCs w:val="28"/>
+        </w:rPr>
+        <w:t xml:space="preserve"> При конвертации с</w:t>
+      </w:r>
+      <w:r>
+        <w:rPr>
+          <w:rFonts w:ascii="Times New Roman" w:hAnsi="Times New Roman" w:cs="Times New Roman"/>
+          <w:sz w:val="28"/>
+          <w:szCs w:val="28"/>
+        </w:rPr>
+        <w:t xml:space="preserve"> одного</w:t>
+      </w:r>
+      <w:r>
+        <w:rPr>
+          <w:rFonts w:ascii="Times New Roman" w:hAnsi="Times New Roman" w:cs="Times New Roman"/>
+          <w:sz w:val="28"/>
+          <w:szCs w:val="28"/>
+        </w:rPr>
+        <w:t xml:space="preserve"> счета пользователя </w:t>
+      </w:r>
+      <w:r>
+        <w:rPr>
+          <w:rFonts w:ascii="Times New Roman" w:hAnsi="Times New Roman" w:cs="Times New Roman"/>
+          <w:sz w:val="28"/>
+          <w:szCs w:val="28"/>
+        </w:rPr>
+        <w:t xml:space="preserve">на другой </w:t>
+      </w:r>
+      <w:r>
+        <w:rPr>
+          <w:rFonts w:ascii="Times New Roman" w:hAnsi="Times New Roman" w:cs="Times New Roman"/>
+          <w:sz w:val="28"/>
+          <w:szCs w:val="28"/>
+        </w:rPr>
+        <w:t>списывается введенная им сумма в первой валюте и зачисляется рассчитанная сумма во второй валюте с вычетом комиссии.  Комиссия рассчитывается как сумма полученной суммы во второй валюте умноженное на процент комиссии.</w:t>
+      </w:r>
+      <w:r>
+        <w:rPr>
+          <w:rFonts w:ascii="Times New Roman" w:hAnsi="Times New Roman" w:cs="Times New Roman"/>
+          <w:sz w:val="28"/>
+          <w:szCs w:val="28"/>
+        </w:rPr>
+        <w:t xml:space="preserve"> </w:t>
+      </w:r>
+      <w:r>
+        <w:rPr>
+          <w:rFonts w:ascii="Times New Roman" w:hAnsi="Times New Roman" w:cs="Times New Roman"/>
+          <w:sz w:val="28"/>
+          <w:szCs w:val="28"/>
+        </w:rPr>
+        <w:t xml:space="preserve">Процент комиссии является </w:t>
+      </w:r>
+      <w:r>
+        <w:rPr>
+          <w:rFonts w:ascii="Times New Roman" w:hAnsi="Times New Roman" w:cs="Times New Roman"/>
+          <w:sz w:val="28"/>
+          <w:szCs w:val="28"/>
+        </w:rPr>
+        <w:t xml:space="preserve">положительным числом больше нуля </w:t>
+      </w:r>
+      <w:r>
+        <w:rPr>
+          <w:rFonts w:ascii="Times New Roman" w:hAnsi="Times New Roman" w:cs="Times New Roman"/>
+          <w:sz w:val="28"/>
+          <w:szCs w:val="28"/>
+        </w:rPr>
+        <w:t xml:space="preserve">(по умолчанию равен 0,05%). </w:t>
+      </w:r>
+      <w:r>
+        <w:rPr>
+          <w:rFonts w:ascii="Times New Roman" w:hAnsi="Times New Roman" w:cs="Times New Roman"/>
+          <w:sz w:val="28"/>
+          <w:szCs w:val="28"/>
+        </w:rPr>
+        <w:t xml:space="preserve">История </w:t>
+      </w:r>
+      <w:r>
+        <w:rPr>
+          <w:rFonts w:ascii="Times New Roman" w:hAnsi="Times New Roman" w:cs="Times New Roman"/>
+          <w:sz w:val="28"/>
+          <w:szCs w:val="28"/>
+        </w:rPr>
+        <w:t>переводов</w:t>
+      </w:r>
+      <w:r>
+        <w:rPr>
+          <w:rFonts w:ascii="Times New Roman" w:hAnsi="Times New Roman" w:cs="Times New Roman"/>
+          <w:sz w:val="28"/>
+          <w:szCs w:val="28"/>
+        </w:rPr>
+        <w:t>, зачислений и снятий</w:t>
+      </w:r>
+      <w:r>
+        <w:rPr>
+          <w:rFonts w:ascii="Times New Roman" w:hAnsi="Times New Roman" w:cs="Times New Roman"/>
+          <w:sz w:val="28"/>
+          <w:szCs w:val="28"/>
+        </w:rPr>
+        <w:t xml:space="preserve"> </w:t>
+      </w:r>
+      <w:r>
+        <w:rPr>
+          <w:rFonts w:ascii="Times New Roman" w:hAnsi="Times New Roman" w:cs="Times New Roman"/>
+          <w:sz w:val="28"/>
+          <w:szCs w:val="28"/>
+        </w:rPr>
+        <w:t>должна сохраняться в базу.</w:t>
+      </w:r>
+    </w:p>
+    <w:p>
+      <w:pPr>
+        <w:spacing w:line="276" w:lineRule="auto"/>
+        <w:jc w:val="both"/>
+        <w:rPr>
+          <w:rFonts w:ascii="Times New Roman" w:hAnsi="Times New Roman" w:cs="Times New Roman"/>
+          <w:b/>
+          <w:bCs/>
+          <w:sz w:val="28"/>
+          <w:szCs w:val="28"/>
+        </w:rPr>
+      </w:pPr>
+      <w:r>
+        <w:rPr>
+          <w:rFonts w:ascii="Times New Roman" w:hAnsi="Times New Roman" w:cs="Times New Roman"/>
+          <w:b/>
+          <w:bCs/>
+          <w:sz w:val="28"/>
+          <w:szCs w:val="28"/>
+        </w:rPr>
+        <w:t>Конкретный функционал:</w:t>
+      </w:r>
+    </w:p>
+    <w:p>
+      <w:pPr>
+        <w:pStyle w:val="a3"/>
+        <w:numPr>
+          <w:ilvl w:val="0"/>
+          <w:numId w:val="1"/>
+        </w:numPr>
+        <w:spacing w:line="276" w:lineRule="auto"/>
+        <w:jc w:val="both"/>
+        <w:rPr>
+          <w:rFonts w:ascii="Times New Roman" w:hAnsi="Times New Roman" w:cs="Times New Roman"/>
+          <w:sz w:val="28"/>
+          <w:szCs w:val="28"/>
+          <w:lang w:val="en-US"/>
+        </w:rPr>
+      </w:pPr>
+      <w:r>
+        <w:rPr>
+          <w:rFonts w:ascii="Times New Roman" w:hAnsi="Times New Roman" w:cs="Times New Roman"/>
+          <w:sz w:val="28"/>
+          <w:szCs w:val="28"/>
+        </w:rPr>
+        <w:t>Добавление юзера (регистрация).</w:t>
+      </w:r>
+    </w:p>
+    <w:p>
+      <w:pPr>
+        <w:pStyle w:val="a3"/>
+        <w:numPr>
+          <w:ilvl w:val="0"/>
+          <w:numId w:val="1"/>
+        </w:numPr>
+        <w:spacing w:line="276" w:lineRule="auto"/>
+        <w:jc w:val="both"/>
+        <w:rPr>
+          <w:rFonts w:ascii="Times New Roman" w:hAnsi="Times New Roman" w:cs="Times New Roman"/>
+          <w:sz w:val="28"/>
+          <w:szCs w:val="28"/>
+        </w:rPr>
+      </w:pPr>
+      <w:r>
+        <w:rPr>
+          <w:rFonts w:ascii="Times New Roman" w:hAnsi="Times New Roman" w:cs="Times New Roman"/>
+          <w:sz w:val="28"/>
+          <w:szCs w:val="28"/>
+        </w:rPr>
+        <w:t xml:space="preserve">Получение информации о </w:t>
+      </w:r>
+      <w:r>
+        <w:rPr>
+          <w:rFonts w:ascii="Times New Roman" w:hAnsi="Times New Roman" w:cs="Times New Roman"/>
+          <w:sz w:val="28"/>
+          <w:szCs w:val="28"/>
+        </w:rPr>
+        <w:t xml:space="preserve">всех </w:t>
+      </w:r>
+      <w:r>
+        <w:rPr>
+          <w:rFonts w:ascii="Times New Roman" w:hAnsi="Times New Roman" w:cs="Times New Roman"/>
+          <w:sz w:val="28"/>
+          <w:szCs w:val="28"/>
+        </w:rPr>
+        <w:t>счетах</w:t>
+      </w:r>
+      <w:r>
+        <w:rPr>
+          <w:rFonts w:ascii="Times New Roman" w:hAnsi="Times New Roman" w:cs="Times New Roman"/>
+          <w:sz w:val="28"/>
+          <w:szCs w:val="28"/>
+        </w:rPr>
+        <w:t xml:space="preserve"> пользователя.</w:t>
+      </w:r>
+    </w:p>
+    <w:p>
+      <w:pPr>
+        <w:pStyle w:val="a3"/>
+        <w:numPr>
+          <w:ilvl w:val="0"/>
+          <w:numId w:val="1"/>
+        </w:numPr>
+        <w:spacing w:line="276" w:lineRule="auto"/>
+        <w:jc w:val="both"/>
+        <w:rPr>
+          <w:rFonts w:ascii="Times New Roman" w:hAnsi="Times New Roman" w:cs="Times New Roman"/>
+          <w:sz w:val="28"/>
+          <w:szCs w:val="28"/>
+        </w:rPr>
+      </w:pPr>
+      <w:r>
+        <w:rPr>
+          <w:rFonts w:ascii="Times New Roman" w:hAnsi="Times New Roman" w:cs="Times New Roman"/>
+          <w:sz w:val="28"/>
+          <w:szCs w:val="28"/>
+        </w:rPr>
+        <w:t>Получение информации о конкретном счете</w:t>
+      </w:r>
+      <w:r>
+        <w:rPr>
+          <w:rFonts w:ascii="Times New Roman" w:hAnsi="Times New Roman" w:cs="Times New Roman"/>
+          <w:sz w:val="28"/>
+          <w:szCs w:val="28"/>
+        </w:rPr>
+        <w:t xml:space="preserve"> пользователя.</w:t>
+      </w:r>
+    </w:p>
+    <w:p>
+      <w:pPr>
+        <w:pStyle w:val="a3"/>
+        <w:numPr>
+          <w:ilvl w:val="0"/>
+          <w:numId w:val="1"/>
+        </w:numPr>
+        <w:spacing w:line="276" w:lineRule="auto"/>
+        <w:jc w:val="both"/>
+        <w:rPr>
+          <w:rFonts w:ascii="Times New Roman" w:hAnsi="Times New Roman" w:cs="Times New Roman"/>
+          <w:sz w:val="28"/>
+          <w:szCs w:val="28"/>
+          <w:lang w:val="en-US"/>
+        </w:rPr>
+      </w:pPr>
+      <w:r>
+        <w:rPr>
+          <w:rFonts w:ascii="Times New Roman" w:hAnsi="Times New Roman" w:cs="Times New Roman"/>
+          <w:sz w:val="28"/>
+          <w:szCs w:val="28"/>
+        </w:rPr>
+        <w:t>Создание счета</w:t>
+      </w:r>
+      <w:r>
+        <w:rPr>
+          <w:rFonts w:ascii="Times New Roman" w:hAnsi="Times New Roman" w:cs="Times New Roman"/>
+          <w:sz w:val="28"/>
+          <w:szCs w:val="28"/>
+        </w:rPr>
+        <w:t>.</w:t>
+      </w:r>
+    </w:p>
+    <w:p>
+      <w:pPr>
+        <w:pStyle w:val="a3"/>
+        <w:numPr>
+          <w:ilvl w:val="0"/>
+          <w:numId w:val="1"/>
+        </w:numPr>
+        <w:spacing w:line="276" w:lineRule="auto"/>
+        <w:jc w:val="both"/>
+        <w:rPr>
+          <w:rFonts w:ascii="Times New Roman" w:hAnsi="Times New Roman" w:cs="Times New Roman"/>
+          <w:sz w:val="28"/>
+          <w:szCs w:val="28"/>
+        </w:rPr>
+      </w:pPr>
+      <w:r>
+        <w:rPr>
+          <w:rFonts w:ascii="Times New Roman" w:hAnsi="Times New Roman" w:cs="Times New Roman"/>
+          <w:sz w:val="28"/>
+          <w:szCs w:val="28"/>
+        </w:rPr>
+        <w:t>Получение списка доступных валют</w:t>
+      </w:r>
+      <w:r>
+        <w:rPr>
+          <w:rFonts w:ascii="Times New Roman" w:hAnsi="Times New Roman" w:cs="Times New Roman"/>
+          <w:sz w:val="28"/>
+          <w:szCs w:val="28"/>
+        </w:rPr>
+        <w:t>.</w:t>
+      </w:r>
+    </w:p>
+    <w:p>
+      <w:pPr>
+        <w:pStyle w:val="a3"/>
+        <w:numPr>
+          <w:ilvl w:val="0"/>
+          <w:numId w:val="1"/>
+        </w:numPr>
+        <w:spacing w:line="276" w:lineRule="auto"/>
+        <w:jc w:val="both"/>
+        <w:rPr>
+          <w:rFonts w:ascii="Times New Roman" w:hAnsi="Times New Roman" w:cs="Times New Roman"/>
+          <w:sz w:val="28"/>
+          <w:szCs w:val="28"/>
+        </w:rPr>
+      </w:pPr>
+      <w:r>
+        <w:rPr>
+          <w:rFonts w:ascii="Times New Roman" w:hAnsi="Times New Roman" w:cs="Times New Roman"/>
+          <w:sz w:val="28"/>
+          <w:szCs w:val="28"/>
+        </w:rPr>
+        <w:t>Положить</w:t>
+      </w:r>
+      <w:r>
+        <w:rPr>
+          <w:rFonts w:ascii="Times New Roman" w:hAnsi="Times New Roman" w:cs="Times New Roman"/>
+          <w:sz w:val="28"/>
+          <w:szCs w:val="28"/>
+        </w:rPr>
+        <w:t xml:space="preserve"> и </w:t>
+      </w:r>
+      <w:r>
+        <w:rPr>
+          <w:rFonts w:ascii="Times New Roman" w:hAnsi="Times New Roman" w:cs="Times New Roman"/>
+          <w:sz w:val="28"/>
+          <w:szCs w:val="28"/>
+        </w:rPr>
+        <w:t xml:space="preserve">обналичить </w:t>
+      </w:r>
+      <w:r>
+        <w:rPr>
+          <w:rFonts w:ascii="Times New Roman" w:hAnsi="Times New Roman" w:cs="Times New Roman"/>
+          <w:sz w:val="28"/>
+          <w:szCs w:val="28"/>
+        </w:rPr>
+        <w:t>деньги на счет\со счета.</w:t>
+      </w:r>
+    </w:p>
+    <w:p>
+      <w:pPr>
+        <w:pStyle w:val="a3"/>
+        <w:numPr>
+          <w:ilvl w:val="0"/>
+          <w:numId w:val="1"/>
+        </w:numPr>
+        <w:spacing w:line="276" w:lineRule="auto"/>
+        <w:jc w:val="both"/>
+        <w:rPr>
+          <w:rFonts w:ascii="Times New Roman" w:hAnsi="Times New Roman" w:cs="Times New Roman"/>
+          <w:sz w:val="28"/>
+          <w:szCs w:val="28"/>
+        </w:rPr>
+      </w:pPr>
+      <w:r>
+        <w:rPr>
+          <w:rFonts w:ascii="Times New Roman" w:hAnsi="Times New Roman" w:cs="Times New Roman"/>
+          <w:sz w:val="28"/>
+          <w:szCs w:val="28"/>
+        </w:rPr>
+        <w:t>Добавление</w:t>
+      </w:r>
+      <w:r>
+        <w:rPr>
+          <w:rFonts w:ascii="Times New Roman" w:hAnsi="Times New Roman" w:cs="Times New Roman"/>
+          <w:sz w:val="28"/>
+          <w:szCs w:val="28"/>
+        </w:rPr>
+        <w:t xml:space="preserve"> новой валюты</w:t>
+      </w:r>
+      <w:r>
+        <w:rPr>
+          <w:rFonts w:ascii="Times New Roman" w:hAnsi="Times New Roman" w:cs="Times New Roman"/>
+          <w:sz w:val="28"/>
+          <w:szCs w:val="28"/>
+        </w:rPr>
+        <w:t xml:space="preserve"> в систему.</w:t>
+      </w:r>
+    </w:p>
+    <w:p>
+      <w:pPr>
+        <w:pStyle w:val="a3"/>
+        <w:numPr>
+          <w:ilvl w:val="0"/>
+          <w:numId w:val="1"/>
+        </w:numPr>
+        <w:spacing w:line="276" w:lineRule="auto"/>
+        <w:jc w:val="both"/>
+        <w:rPr>
+          <w:rFonts w:ascii="Times New Roman" w:hAnsi="Times New Roman" w:cs="Times New Roman"/>
+          <w:sz w:val="28"/>
+          <w:szCs w:val="28"/>
+        </w:rPr>
+      </w:pPr>
+      <w:r>
+        <w:rPr>
+          <w:rFonts w:ascii="Times New Roman" w:hAnsi="Times New Roman" w:cs="Times New Roman"/>
+          <w:sz w:val="28"/>
+          <w:szCs w:val="28"/>
+        </w:rPr>
+        <w:t xml:space="preserve">Перевод </w:t>
+      </w:r>
+      <w:r>
+        <w:rPr>
+          <w:rFonts w:ascii="Times New Roman" w:hAnsi="Times New Roman" w:cs="Times New Roman"/>
+          <w:sz w:val="28"/>
+          <w:szCs w:val="28"/>
+        </w:rPr>
+        <w:t xml:space="preserve">денег </w:t>
+      </w:r>
+      <w:r>
+        <w:rPr>
+          <w:rFonts w:ascii="Times New Roman" w:hAnsi="Times New Roman" w:cs="Times New Roman"/>
+          <w:sz w:val="28"/>
+          <w:szCs w:val="28"/>
+        </w:rPr>
+        <w:t>со счета на счет</w:t>
+      </w:r>
+      <w:r>
+        <w:rPr>
+          <w:rFonts w:ascii="Times New Roman" w:hAnsi="Times New Roman" w:cs="Times New Roman"/>
+          <w:sz w:val="28"/>
+          <w:szCs w:val="28"/>
+        </w:rPr>
+        <w:t xml:space="preserve"> (при необходимости конвертируя)</w:t>
+      </w:r>
+      <w:r>
+        <w:rPr>
+          <w:rFonts w:ascii="Times New Roman" w:hAnsi="Times New Roman" w:cs="Times New Roman"/>
+          <w:sz w:val="28"/>
+          <w:szCs w:val="28"/>
+        </w:rPr>
+        <w:t>.</w:t>
+      </w:r>
+    </w:p>
+    <w:p>
+      <w:pPr>
+        <w:pStyle w:val="a3"/>
+        <w:numPr>
+          <w:ilvl w:val="0"/>
+          <w:numId w:val="1"/>
+        </w:numPr>
+        <w:spacing w:line="276" w:lineRule="auto"/>
+        <w:jc w:val="both"/>
+        <w:rPr>
+          <w:rFonts w:ascii="Times New Roman" w:hAnsi="Times New Roman" w:cs="Times New Roman"/>
+          <w:sz w:val="28"/>
+          <w:szCs w:val="28"/>
+        </w:rPr>
+      </w:pPr>
+      <w:r>
+        <w:rPr>
+          <w:rFonts w:ascii="Times New Roman" w:hAnsi="Times New Roman" w:cs="Times New Roman"/>
+          <w:sz w:val="28"/>
+          <w:szCs w:val="28"/>
+        </w:rPr>
+        <w:t>Возможность изменения стандартной комиссии при переводе из одной валюты в другую.</w:t>
+      </w:r>
+    </w:p>
+    <w:p>
+      <w:pPr>
+        <w:pStyle w:val="a3"/>
+        <w:numPr>
+          <w:ilvl w:val="0"/>
+          <w:numId w:val="1"/>
+        </w:numPr>
+        <w:spacing w:line="276" w:lineRule="auto"/>
+        <w:jc w:val="both"/>
+        <w:rPr>
+          <w:rFonts w:ascii="Times New Roman" w:hAnsi="Times New Roman" w:cs="Times New Roman"/>
+          <w:sz w:val="28"/>
+          <w:szCs w:val="28"/>
+        </w:rPr>
+      </w:pPr>
+      <w:r>
+        <w:rPr>
+          <w:rFonts w:ascii="Times New Roman" w:hAnsi="Times New Roman" w:cs="Times New Roman"/>
+          <w:sz w:val="28"/>
+          <w:szCs w:val="28"/>
+        </w:rPr>
+        <w:t xml:space="preserve"> Возможность просмотра истории переводов, зачислений и снятий конкретного юзера.</w:t>
       </w:r>
     </w:p>
     <w:sectPr>
@@ -206,6 +879,219 @@
     </w:sectPr>
   </w:body>
 </w:document>
+</file>
+
+<file path=word/numbering.xml><?xml version="1.0" encoding="utf-8"?>
+<w:numbering xmlns:wpc="http://schemas.microsoft.com/office/word/2010/wordprocessingCanvas" xmlns:cx="http://schemas.microsoft.com/office/drawing/2014/chartex" xmlns:cx1="http://schemas.microsoft.com/office/drawing/2015/9/8/chartex" xmlns:cx2="http://schemas.microsoft.com/office/drawing/2015/10/21/chartex" xmlns:cx3="http://schemas.microsoft.com/office/drawing/2016/5/9/chartex" xmlns:cx4="http://schemas.microsoft.com/office/drawing/2016/5/10/chartex" xmlns:cx5="http://schemas.microsoft.com/office/drawing/2016/5/11/chartex" xmlns:cx6="http://schemas.microsoft.com/office/drawing/2016/5/12/chartex" xmlns:cx7="http://schemas.microsoft.com/office/drawing/2016/5/13/chartex" xmlns:cx8="http://schemas.microsoft.com/office/drawing/2016/5/14/chartex" xmlns:mc="http://schemas.openxmlformats.org/markup-compatibility/2006" xmlns:aink="http://schemas.microsoft.com/office/drawing/2016/ink" xmlns:am3d="http://schemas.microsoft.com/office/drawing/2017/model3d" xmlns:o="urn:schemas-microsoft-com:office:office" xmlns:r="http://schemas.openxmlformats.org/officeDocument/2006/relationships" xmlns:m="http://schemas.openxmlformats.org/officeDocument/2006/math" xmlns:v="urn:schemas-microsoft-com:vml" xmlns:wp14="http://schemas.microsoft.com/office/word/2010/wordprocessingDrawing" xmlns:wp="http://schemas.openxmlformats.org/drawingml/2006/wordprocessingDrawing" xmlns:w10="urn:schemas-microsoft-com:office:word" xmlns:w="http://schemas.openxmlformats.org/wordprocessingml/2006/main" xmlns:w14="http://schemas.microsoft.com/office/word/2010/wordml" xmlns:w15="http://schemas.microsoft.com/office/word/2012/wordml" xmlns:w16cex="http://schemas.microsoft.com/office/word/2018/wordml/cex" xmlns:w16cid="http://schemas.microsoft.com/office/word/2016/wordml/cid" xmlns:w16="http://schemas.microsoft.com/office/word/2018/wordml" xmlns:w16se="http://schemas.microsoft.com/office/word/2015/wordml/symex" xmlns:wpg="http://schemas.microsoft.com/office/word/2010/wordprocessingGroup" xmlns:wpi="http://schemas.microsoft.com/office/word/2010/wordprocessingInk" xmlns:wne="http://schemas.microsoft.com/office/word/2006/wordml" xmlns:wps="http://schemas.microsoft.com/office/word/2010/wordprocessingShape" mc:Ignorable="w14 w15 w16se w16cid w16 w16cex wp14">
+  <w:abstractNum w:abstractNumId="0" w15:restartNumberingAfterBreak="0">
+    <w:nsid w:val="1D1B4F80"/>
+    <w:multiLevelType w:val="hybridMultilevel"/>
+    <w:tmpl w:val="832EE398"/>
+    <w:lvl w:ilvl="0" w:tplc="0419000F">
+      <w:start w:val="1"/>
+      <w:numFmt w:val="decimal"/>
+      <w:lvlText w:val="%1."/>
+      <w:lvlJc w:val="left"/>
+      <w:pPr>
+        <w:ind w:left="720" w:hanging="360"/>
+      </w:pPr>
+      <w:rPr>
+        <w:rFonts w:hint="default"/>
+      </w:rPr>
+    </w:lvl>
+    <w:lvl w:ilvl="1" w:tplc="04190019" w:tentative="1">
+      <w:start w:val="1"/>
+      <w:numFmt w:val="lowerLetter"/>
+      <w:lvlText w:val="%2."/>
+      <w:lvlJc w:val="left"/>
+      <w:pPr>
+        <w:ind w:left="1440" w:hanging="360"/>
+      </w:pPr>
+    </w:lvl>
+    <w:lvl w:ilvl="2" w:tplc="0419001B" w:tentative="1">
+      <w:start w:val="1"/>
+      <w:numFmt w:val="lowerRoman"/>
+      <w:lvlText w:val="%3."/>
+      <w:lvlJc w:val="right"/>
+      <w:pPr>
+        <w:ind w:left="2160" w:hanging="180"/>
+      </w:pPr>
+    </w:lvl>
+    <w:lvl w:ilvl="3" w:tplc="0419000F" w:tentative="1">
+      <w:start w:val="1"/>
+      <w:numFmt w:val="decimal"/>
+      <w:lvlText w:val="%4."/>
+      <w:lvlJc w:val="left"/>
+      <w:pPr>
+        <w:ind w:left="2880" w:hanging="360"/>
+      </w:pPr>
+    </w:lvl>
+    <w:lvl w:ilvl="4" w:tplc="04190019" w:tentative="1">
+      <w:start w:val="1"/>
+      <w:numFmt w:val="lowerLetter"/>
+      <w:lvlText w:val="%5."/>
+      <w:lvlJc w:val="left"/>
+      <w:pPr>
+        <w:ind w:left="3600" w:hanging="360"/>
+      </w:pPr>
+    </w:lvl>
+    <w:lvl w:ilvl="5" w:tplc="0419001B" w:tentative="1">
+      <w:start w:val="1"/>
+      <w:numFmt w:val="lowerRoman"/>
+      <w:lvlText w:val="%6."/>
+      <w:lvlJc w:val="right"/>
+      <w:pPr>
+        <w:ind w:left="4320" w:hanging="180"/>
+      </w:pPr>
+    </w:lvl>
+    <w:lvl w:ilvl="6" w:tplc="0419000F" w:tentative="1">
+      <w:start w:val="1"/>
+      <w:numFmt w:val="decimal"/>
+      <w:lvlText w:val="%7."/>
+      <w:lvlJc w:val="left"/>
+      <w:pPr>
+        <w:ind w:left="5040" w:hanging="360"/>
+      </w:pPr>
+    </w:lvl>
+    <w:lvl w:ilvl="7" w:tplc="04190019" w:tentative="1">
+      <w:start w:val="1"/>
+      <w:numFmt w:val="lowerLetter"/>
+      <w:lvlText w:val="%8."/>
+      <w:lvlJc w:val="left"/>
+      <w:pPr>
+        <w:ind w:left="5760" w:hanging="360"/>
+      </w:pPr>
+    </w:lvl>
+    <w:lvl w:ilvl="8" w:tplc="0419001B" w:tentative="1">
+      <w:start w:val="1"/>
+      <w:numFmt w:val="lowerRoman"/>
+      <w:lvlText w:val="%9."/>
+      <w:lvlJc w:val="right"/>
+      <w:pPr>
+        <w:ind w:left="6480" w:hanging="180"/>
+      </w:pPr>
+    </w:lvl>
+  </w:abstractNum>
+  <w:abstractNum w:abstractNumId="1" w15:restartNumberingAfterBreak="0">
+    <w:nsid w:val="622978F3"/>
+    <w:multiLevelType w:val="hybridMultilevel"/>
+    <w:tmpl w:val="7090BB9A"/>
+    <w:lvl w:ilvl="0" w:tplc="04190001">
+      <w:start w:val="1"/>
+      <w:numFmt w:val="bullet"/>
+      <w:lvlText w:val=""/>
+      <w:lvlJc w:val="left"/>
+      <w:pPr>
+        <w:ind w:left="787" w:hanging="360"/>
+      </w:pPr>
+      <w:rPr>
+        <w:rFonts w:ascii="Symbol" w:hAnsi="Symbol" w:hint="default"/>
+      </w:rPr>
+    </w:lvl>
+    <w:lvl w:ilvl="1" w:tplc="04190003" w:tentative="1">
+      <w:start w:val="1"/>
+      <w:numFmt w:val="bullet"/>
+      <w:lvlText w:val="o"/>
+      <w:lvlJc w:val="left"/>
+      <w:pPr>
+        <w:ind w:left="1507" w:hanging="360"/>
+      </w:pPr>
+      <w:rPr>
+        <w:rFonts w:ascii="Courier New" w:hAnsi="Courier New" w:cs="Courier New" w:hint="default"/>
+      </w:rPr>
+    </w:lvl>
+    <w:lvl w:ilvl="2" w:tplc="04190005" w:tentative="1">
+      <w:start w:val="1"/>
+      <w:numFmt w:val="bullet"/>
+      <w:lvlText w:val=""/>
+      <w:lvlJc w:val="left"/>
+      <w:pPr>
+        <w:ind w:left="2227" w:hanging="360"/>
+      </w:pPr>
+      <w:rPr>
+        <w:rFonts w:ascii="Wingdings" w:hAnsi="Wingdings" w:hint="default"/>
+      </w:rPr>
+    </w:lvl>
+    <w:lvl w:ilvl="3" w:tplc="04190001" w:tentative="1">
+      <w:start w:val="1"/>
+      <w:numFmt w:val="bullet"/>
+      <w:lvlText w:val=""/>
+      <w:lvlJc w:val="left"/>
+      <w:pPr>
+        <w:ind w:left="2947" w:hanging="360"/>
+      </w:pPr>
+      <w:rPr>
+        <w:rFonts w:ascii="Symbol" w:hAnsi="Symbol" w:hint="default"/>
+      </w:rPr>
+    </w:lvl>
+    <w:lvl w:ilvl="4" w:tplc="04190003" w:tentative="1">
+      <w:start w:val="1"/>
+      <w:numFmt w:val="bullet"/>
+      <w:lvlText w:val="o"/>
+      <w:lvlJc w:val="left"/>
+      <w:pPr>
+        <w:ind w:left="3667" w:hanging="360"/>
+      </w:pPr>
+      <w:rPr>
+        <w:rFonts w:ascii="Courier New" w:hAnsi="Courier New" w:cs="Courier New" w:hint="default"/>
+      </w:rPr>
+    </w:lvl>
+    <w:lvl w:ilvl="5" w:tplc="04190005" w:tentative="1">
+      <w:start w:val="1"/>
+      <w:numFmt w:val="bullet"/>
+      <w:lvlText w:val=""/>
+      <w:lvlJc w:val="left"/>
+      <w:pPr>
+        <w:ind w:left="4387" w:hanging="360"/>
+      </w:pPr>
+      <w:rPr>
+        <w:rFonts w:ascii="Wingdings" w:hAnsi="Wingdings" w:hint="default"/>
+      </w:rPr>
+    </w:lvl>
+    <w:lvl w:ilvl="6" w:tplc="04190001" w:tentative="1">
+      <w:start w:val="1"/>
+      <w:numFmt w:val="bullet"/>
+      <w:lvlText w:val=""/>
+      <w:lvlJc w:val="left"/>
+      <w:pPr>
+        <w:ind w:left="5107" w:hanging="360"/>
+      </w:pPr>
+      <w:rPr>
+        <w:rFonts w:ascii="Symbol" w:hAnsi="Symbol" w:hint="default"/>
+      </w:rPr>
+    </w:lvl>
+    <w:lvl w:ilvl="7" w:tplc="04190003" w:tentative="1">
+      <w:start w:val="1"/>
+      <w:numFmt w:val="bullet"/>
+      <w:lvlText w:val="o"/>
+      <w:lvlJc w:val="left"/>
+      <w:pPr>
+        <w:ind w:left="5827" w:hanging="360"/>
+      </w:pPr>
+      <w:rPr>
+        <w:rFonts w:ascii="Courier New" w:hAnsi="Courier New" w:cs="Courier New" w:hint="default"/>
+      </w:rPr>
+    </w:lvl>
+    <w:lvl w:ilvl="8" w:tplc="04190005" w:tentative="1">
+      <w:start w:val="1"/>
+      <w:numFmt w:val="bullet"/>
+      <w:lvlText w:val=""/>
+      <w:lvlJc w:val="left"/>
+      <w:pPr>
+        <w:ind w:left="6547" w:hanging="360"/>
+      </w:pPr>
+      <w:rPr>
+        <w:rFonts w:ascii="Wingdings" w:hAnsi="Wingdings" w:hint="default"/>
+      </w:rPr>
+    </w:lvl>
+  </w:abstractNum>
+  <w:num w:numId="1">
+    <w:abstractNumId w:val="0"/>
+  </w:num>
+  <w:num w:numId="2">
+    <w:abstractNumId w:val="1"/>
+  </w:num>
+</w:numbering>
 </file>
 
 <file path=word/styles.xml><?xml version="1.0" encoding="utf-8"?>
@@ -634,6 +1520,17 @@
     <w:semiHidden/>
     <w:unhideWhenUsed/>
   </w:style>
+  <w:style w:type="paragraph" w:styleId="a3">
+    <w:name w:val="List Paragraph"/>
+    <w:basedOn w:val="a"/>
+    <w:uiPriority w:val="34"/>
+    <w:qFormat/>
+    <w:rsid w:val="00A3716D"/>
+    <w:pPr>
+      <w:ind w:left="720"/>
+      <w:contextualSpacing/>
+    </w:pPr>
+  </w:style>
 </w:styles>
 </file>
 

</xml_diff>

<commit_message>
-modified task definition file.
</commit_message>
<xml_diff>
--- a/Задание.docx
+++ b/Задание.docx
@@ -522,16 +522,15 @@
           <w:rFonts w:ascii="Times New Roman" w:hAnsi="Times New Roman" w:cs="Times New Roman"/>
           <w:sz w:val="28"/>
           <w:szCs w:val="28"/>
-          <w:lang w:val="en-US"/>
-        </w:rPr>
-      </w:pPr>
-      <w:r>
-        <w:rPr>
-          <w:rFonts w:ascii="Times New Roman" w:hAnsi="Times New Roman" w:cs="Times New Roman"/>
-          <w:sz w:val="28"/>
-          <w:szCs w:val="28"/>
-        </w:rPr>
-        <w:t>Добавление юзера (регистрация).</w:t>
+        </w:rPr>
+      </w:pPr>
+      <w:r>
+        <w:rPr>
+          <w:rFonts w:ascii="Times New Roman" w:hAnsi="Times New Roman" w:cs="Times New Roman"/>
+          <w:sz w:val="28"/>
+          <w:szCs w:val="28"/>
+        </w:rPr>
+        <w:t>Регистрация нового пользователя и его авторизация.</w:t>
       </w:r>
     </w:p>
     <w:p>
@@ -555,31 +554,23 @@
           <w:sz w:val="28"/>
           <w:szCs w:val="28"/>
         </w:rPr>
-        <w:t xml:space="preserve">Получение информации о </w:t>
-      </w:r>
-      <w:r>
-        <w:rPr>
-          <w:rFonts w:ascii="Times New Roman" w:hAnsi="Times New Roman" w:cs="Times New Roman"/>
-          <w:sz w:val="28"/>
-          <w:szCs w:val="28"/>
-        </w:rPr>
-        <w:t xml:space="preserve">всех </w:t>
-      </w:r>
-      <w:r>
-        <w:rPr>
-          <w:rFonts w:ascii="Times New Roman" w:hAnsi="Times New Roman" w:cs="Times New Roman"/>
-          <w:sz w:val="28"/>
-          <w:szCs w:val="28"/>
-        </w:rPr>
-        <w:t>счетах</w:t>
-      </w:r>
-      <w:r>
-        <w:rPr>
-          <w:rFonts w:ascii="Times New Roman" w:hAnsi="Times New Roman" w:cs="Times New Roman"/>
-          <w:sz w:val="28"/>
-          <w:szCs w:val="28"/>
-        </w:rPr>
-        <w:t xml:space="preserve"> пользователя.</w:t>
+        <w:t xml:space="preserve">Получение </w:t>
+      </w:r>
+      <w:r>
+        <w:rPr>
+          <w:rFonts w:ascii="Times New Roman" w:hAnsi="Times New Roman" w:cs="Times New Roman"/>
+          <w:sz w:val="28"/>
+          <w:szCs w:val="28"/>
+        </w:rPr>
+        <w:t>всех счетов пользователя по его айди</w:t>
+      </w:r>
+      <w:r>
+        <w:rPr>
+          <w:rFonts w:ascii="Times New Roman" w:hAnsi="Times New Roman" w:cs="Times New Roman"/>
+          <w:sz w:val="28"/>
+          <w:szCs w:val="28"/>
+        </w:rPr>
+        <w:t>.</w:t>
       </w:r>
     </w:p>
     <w:p>
@@ -603,15 +594,7 @@
           <w:sz w:val="28"/>
           <w:szCs w:val="28"/>
         </w:rPr>
-        <w:t>Получение информации о конкретном счете</w:t>
-      </w:r>
-      <w:r>
-        <w:rPr>
-          <w:rFonts w:ascii="Times New Roman" w:hAnsi="Times New Roman" w:cs="Times New Roman"/>
-          <w:sz w:val="28"/>
-          <w:szCs w:val="28"/>
-        </w:rPr>
-        <w:t xml:space="preserve"> пользователя.</w:t>
+        <w:t>Получение информации о всех финансовых операций пользователя по его айди.</w:t>
       </w:r>
     </w:p>
     <w:p>
@@ -627,16 +610,31 @@
           <w:rFonts w:ascii="Times New Roman" w:hAnsi="Times New Roman" w:cs="Times New Roman"/>
           <w:sz w:val="28"/>
           <w:szCs w:val="28"/>
-          <w:lang w:val="en-US"/>
-        </w:rPr>
-      </w:pPr>
-      <w:r>
-        <w:rPr>
-          <w:rFonts w:ascii="Times New Roman" w:hAnsi="Times New Roman" w:cs="Times New Roman"/>
-          <w:sz w:val="28"/>
-          <w:szCs w:val="28"/>
-        </w:rPr>
-        <w:t>Создание счета</w:t>
+        </w:rPr>
+      </w:pPr>
+      <w:r>
+        <w:rPr>
+          <w:rFonts w:ascii="Times New Roman" w:hAnsi="Times New Roman" w:cs="Times New Roman"/>
+          <w:sz w:val="28"/>
+          <w:szCs w:val="28"/>
+        </w:rPr>
+        <w:t>Получение информации о конкретном счете</w:t>
+      </w:r>
+      <w:r>
+        <w:rPr>
+          <w:rFonts w:ascii="Times New Roman" w:hAnsi="Times New Roman" w:cs="Times New Roman"/>
+          <w:sz w:val="28"/>
+          <w:szCs w:val="28"/>
+        </w:rPr>
+        <w:t xml:space="preserve"> пользователя</w:t>
+      </w:r>
+      <w:r>
+        <w:rPr>
+          <w:rFonts w:ascii="Times New Roman" w:hAnsi="Times New Roman" w:cs="Times New Roman"/>
+          <w:sz w:val="28"/>
+          <w:szCs w:val="28"/>
+        </w:rPr>
+        <w:t xml:space="preserve"> по айди счета</w:t>
       </w:r>
       <w:r>
         <w:rPr>
@@ -660,15 +658,16 @@
           <w:rFonts w:ascii="Times New Roman" w:hAnsi="Times New Roman" w:cs="Times New Roman"/>
           <w:sz w:val="28"/>
           <w:szCs w:val="28"/>
-        </w:rPr>
-      </w:pPr>
-      <w:r>
-        <w:rPr>
-          <w:rFonts w:ascii="Times New Roman" w:hAnsi="Times New Roman" w:cs="Times New Roman"/>
-          <w:sz w:val="28"/>
-          <w:szCs w:val="28"/>
-        </w:rPr>
-        <w:t>Получение списка доступных валют</w:t>
+          <w:lang w:val="en-US"/>
+        </w:rPr>
+      </w:pPr>
+      <w:r>
+        <w:rPr>
+          <w:rFonts w:ascii="Times New Roman" w:hAnsi="Times New Roman" w:cs="Times New Roman"/>
+          <w:sz w:val="28"/>
+          <w:szCs w:val="28"/>
+        </w:rPr>
+        <w:t>Создание счета</w:t>
       </w:r>
       <w:r>
         <w:rPr>
@@ -700,31 +699,15 @@
           <w:sz w:val="28"/>
           <w:szCs w:val="28"/>
         </w:rPr>
-        <w:t>Положить</w:t>
-      </w:r>
-      <w:r>
-        <w:rPr>
-          <w:rFonts w:ascii="Times New Roman" w:hAnsi="Times New Roman" w:cs="Times New Roman"/>
-          <w:sz w:val="28"/>
-          <w:szCs w:val="28"/>
-        </w:rPr>
-        <w:t xml:space="preserve"> и </w:t>
-      </w:r>
-      <w:r>
-        <w:rPr>
-          <w:rFonts w:ascii="Times New Roman" w:hAnsi="Times New Roman" w:cs="Times New Roman"/>
-          <w:sz w:val="28"/>
-          <w:szCs w:val="28"/>
-        </w:rPr>
-        <w:t xml:space="preserve">обналичить </w:t>
-      </w:r>
-      <w:r>
-        <w:rPr>
-          <w:rFonts w:ascii="Times New Roman" w:hAnsi="Times New Roman" w:cs="Times New Roman"/>
-          <w:sz w:val="28"/>
-          <w:szCs w:val="28"/>
-        </w:rPr>
-        <w:t>деньги на счет\со счета.</w:t>
+        <w:t>Получение списка доступных валют</w:t>
+      </w:r>
+      <w:r>
+        <w:rPr>
+          <w:rFonts w:ascii="Times New Roman" w:hAnsi="Times New Roman" w:cs="Times New Roman"/>
+          <w:sz w:val="28"/>
+          <w:szCs w:val="28"/>
+        </w:rPr>
+        <w:t>.</w:t>
       </w:r>
     </w:p>
     <w:p>
@@ -748,23 +731,31 @@
           <w:sz w:val="28"/>
           <w:szCs w:val="28"/>
         </w:rPr>
-        <w:t>Добавление</w:t>
-      </w:r>
-      <w:r>
-        <w:rPr>
-          <w:rFonts w:ascii="Times New Roman" w:hAnsi="Times New Roman" w:cs="Times New Roman"/>
-          <w:sz w:val="28"/>
-          <w:szCs w:val="28"/>
-        </w:rPr>
-        <w:t xml:space="preserve"> новой валюты</w:t>
-      </w:r>
-      <w:r>
-        <w:rPr>
-          <w:rFonts w:ascii="Times New Roman" w:hAnsi="Times New Roman" w:cs="Times New Roman"/>
-          <w:sz w:val="28"/>
-          <w:szCs w:val="28"/>
-        </w:rPr>
-        <w:t xml:space="preserve"> в систему.</w:t>
+        <w:t>Положить</w:t>
+      </w:r>
+      <w:r>
+        <w:rPr>
+          <w:rFonts w:ascii="Times New Roman" w:hAnsi="Times New Roman" w:cs="Times New Roman"/>
+          <w:sz w:val="28"/>
+          <w:szCs w:val="28"/>
+        </w:rPr>
+        <w:t xml:space="preserve"> и </w:t>
+      </w:r>
+      <w:r>
+        <w:rPr>
+          <w:rFonts w:ascii="Times New Roman" w:hAnsi="Times New Roman" w:cs="Times New Roman"/>
+          <w:sz w:val="28"/>
+          <w:szCs w:val="28"/>
+        </w:rPr>
+        <w:t xml:space="preserve">обналичить </w:t>
+      </w:r>
+      <w:r>
+        <w:rPr>
+          <w:rFonts w:ascii="Times New Roman" w:hAnsi="Times New Roman" w:cs="Times New Roman"/>
+          <w:sz w:val="28"/>
+          <w:szCs w:val="28"/>
+        </w:rPr>
+        <w:t>деньги на счет\со счета.</w:t>
       </w:r>
     </w:p>
     <w:p>
@@ -788,39 +779,23 @@
           <w:sz w:val="28"/>
           <w:szCs w:val="28"/>
         </w:rPr>
-        <w:t xml:space="preserve">Перевод </w:t>
-      </w:r>
-      <w:r>
-        <w:rPr>
-          <w:rFonts w:ascii="Times New Roman" w:hAnsi="Times New Roman" w:cs="Times New Roman"/>
-          <w:sz w:val="28"/>
-          <w:szCs w:val="28"/>
-        </w:rPr>
-        <w:t xml:space="preserve">денег </w:t>
-      </w:r>
-      <w:r>
-        <w:rPr>
-          <w:rFonts w:ascii="Times New Roman" w:hAnsi="Times New Roman" w:cs="Times New Roman"/>
-          <w:sz w:val="28"/>
-          <w:szCs w:val="28"/>
-        </w:rPr>
-        <w:t>со счета на счет</w:t>
-      </w:r>
-      <w:r>
-        <w:rPr>
-          <w:rFonts w:ascii="Times New Roman" w:hAnsi="Times New Roman" w:cs="Times New Roman"/>
-          <w:sz w:val="28"/>
-          <w:szCs w:val="28"/>
-        </w:rPr>
-        <w:t xml:space="preserve"> (при необходимости конвертируя)</w:t>
-      </w:r>
-      <w:r>
-        <w:rPr>
-          <w:rFonts w:ascii="Times New Roman" w:hAnsi="Times New Roman" w:cs="Times New Roman"/>
-          <w:sz w:val="28"/>
-          <w:szCs w:val="28"/>
-        </w:rPr>
-        <w:t>.</w:t>
+        <w:t>Добавление</w:t>
+      </w:r>
+      <w:r>
+        <w:rPr>
+          <w:rFonts w:ascii="Times New Roman" w:hAnsi="Times New Roman" w:cs="Times New Roman"/>
+          <w:sz w:val="28"/>
+          <w:szCs w:val="28"/>
+        </w:rPr>
+        <w:t xml:space="preserve"> новой валюты</w:t>
+      </w:r>
+      <w:r>
+        <w:rPr>
+          <w:rFonts w:ascii="Times New Roman" w:hAnsi="Times New Roman" w:cs="Times New Roman"/>
+          <w:sz w:val="28"/>
+          <w:szCs w:val="28"/>
+        </w:rPr>
+        <w:t xml:space="preserve"> в систему.</w:t>
       </w:r>
     </w:p>
     <w:p>
@@ -844,7 +819,7 @@
           <w:sz w:val="28"/>
           <w:szCs w:val="28"/>
         </w:rPr>
-        <w:t>Возможность изменения стандартной комиссии при переводе из одной валюты в другую.</w:t>
+        <w:t>Получение всех комиссий.</w:t>
       </w:r>
     </w:p>
     <w:p>
@@ -868,7 +843,111 @@
           <w:sz w:val="28"/>
           <w:szCs w:val="28"/>
         </w:rPr>
-        <w:t xml:space="preserve"> Возможность просмотра истории переводов, зачислений и снятий конкретного юзера.</w:t>
+        <w:t xml:space="preserve"> </w:t>
+      </w:r>
+      <w:r>
+        <w:rPr>
+          <w:rFonts w:ascii="Times New Roman" w:hAnsi="Times New Roman" w:cs="Times New Roman"/>
+          <w:sz w:val="28"/>
+          <w:szCs w:val="28"/>
+        </w:rPr>
+        <w:t xml:space="preserve">Перевод </w:t>
+      </w:r>
+      <w:r>
+        <w:rPr>
+          <w:rFonts w:ascii="Times New Roman" w:hAnsi="Times New Roman" w:cs="Times New Roman"/>
+          <w:sz w:val="28"/>
+          <w:szCs w:val="28"/>
+        </w:rPr>
+        <w:t xml:space="preserve">денег </w:t>
+      </w:r>
+      <w:r>
+        <w:rPr>
+          <w:rFonts w:ascii="Times New Roman" w:hAnsi="Times New Roman" w:cs="Times New Roman"/>
+          <w:sz w:val="28"/>
+          <w:szCs w:val="28"/>
+        </w:rPr>
+        <w:t>со счета на счет</w:t>
+      </w:r>
+      <w:r>
+        <w:rPr>
+          <w:rFonts w:ascii="Times New Roman" w:hAnsi="Times New Roman" w:cs="Times New Roman"/>
+          <w:sz w:val="28"/>
+          <w:szCs w:val="28"/>
+        </w:rPr>
+        <w:t xml:space="preserve"> (при необходимости конвертируя)</w:t>
+      </w:r>
+      <w:r>
+        <w:rPr>
+          <w:rFonts w:ascii="Times New Roman" w:hAnsi="Times New Roman" w:cs="Times New Roman"/>
+          <w:sz w:val="28"/>
+          <w:szCs w:val="28"/>
+        </w:rPr>
+        <w:t>.</w:t>
+      </w:r>
+    </w:p>
+    <w:p>
+      <w:pPr>
+        <w:pStyle w:val="a3"/>
+        <w:numPr>
+          <w:ilvl w:val="0"/>
+          <w:numId w:val="1"/>
+        </w:numPr>
+        <w:spacing w:line="276" w:lineRule="auto"/>
+        <w:jc w:val="both"/>
+        <w:rPr>
+          <w:rFonts w:ascii="Times New Roman" w:hAnsi="Times New Roman" w:cs="Times New Roman"/>
+          <w:sz w:val="28"/>
+          <w:szCs w:val="28"/>
+        </w:rPr>
+      </w:pPr>
+      <w:r>
+        <w:rPr>
+          <w:rFonts w:ascii="Times New Roman" w:hAnsi="Times New Roman" w:cs="Times New Roman"/>
+          <w:sz w:val="28"/>
+          <w:szCs w:val="28"/>
+        </w:rPr>
+        <w:t xml:space="preserve">Возможность </w:t>
+      </w:r>
+      <w:r>
+        <w:rPr>
+          <w:rFonts w:ascii="Times New Roman" w:hAnsi="Times New Roman" w:cs="Times New Roman"/>
+          <w:sz w:val="28"/>
+          <w:szCs w:val="28"/>
+        </w:rPr>
+        <w:t>добавления новой</w:t>
+      </w:r>
+      <w:r>
+        <w:rPr>
+          <w:rFonts w:ascii="Times New Roman" w:hAnsi="Times New Roman" w:cs="Times New Roman"/>
+          <w:sz w:val="28"/>
+          <w:szCs w:val="28"/>
+        </w:rPr>
+        <w:t xml:space="preserve"> комиссии при переводе из одной валюты в другую.</w:t>
+      </w:r>
+    </w:p>
+    <w:p>
+      <w:pPr>
+        <w:pStyle w:val="a3"/>
+        <w:numPr>
+          <w:ilvl w:val="0"/>
+          <w:numId w:val="1"/>
+        </w:numPr>
+        <w:spacing w:line="276" w:lineRule="auto"/>
+        <w:jc w:val="both"/>
+        <w:rPr>
+          <w:rFonts w:ascii="Times New Roman" w:hAnsi="Times New Roman" w:cs="Times New Roman"/>
+          <w:sz w:val="28"/>
+          <w:szCs w:val="28"/>
+        </w:rPr>
+      </w:pPr>
+      <w:r>
+        <w:rPr>
+          <w:rFonts w:ascii="Times New Roman" w:hAnsi="Times New Roman" w:cs="Times New Roman"/>
+          <w:sz w:val="28"/>
+          <w:szCs w:val="28"/>
+        </w:rPr>
+        <w:t>Возможность получения всех финансовых операций связанных с определенным счетом по айди этого счета.</w:t>
       </w:r>
     </w:p>
     <w:sectPr>

</xml_diff>